<commit_message>
some experimenting with display, updated GDD
</commit_message>
<xml_diff>
--- a/Docs/Renegadeware_US_History_European_Colonies_GDD.docx
+++ b/Docs/Renegadeware_US_History_European_Colonies_GDD.docx
@@ -61,7 +61,15 @@
           <w:rFonts w:ascii="Roboto" w:eastAsia="Roboto" w:hAnsi="Roboto" w:cs="Roboto"/>
           <w:b/>
         </w:rPr>
-        <w:t>Journey to the New World</w:t>
+        <w:t>Legends of America</w:t>
+      </w:r>
+      <w:r>
+        <w:rPr>
+          <w:rFonts w:ascii="Roboto" w:eastAsia="Roboto" w:hAnsi="Roboto" w:cs="Roboto"/>
+          <w:b/>
+        </w:rPr>
+        <w:br/>
+        <w:t>European Colonies</w:t>
       </w:r>
     </w:p>
     <w:p>
@@ -143,7 +151,13 @@
         <w:rPr>
           <w:rFonts w:ascii="Roboto" w:eastAsia="Roboto" w:hAnsi="Roboto" w:cs="Roboto"/>
         </w:rPr>
-        <w:t>1.0.0</w:t>
+        <w:t>1.0.</w:t>
+      </w:r>
+      <w:r>
+        <w:rPr>
+          <w:rFonts w:ascii="Roboto" w:eastAsia="Roboto" w:hAnsi="Roboto" w:cs="Roboto"/>
+        </w:rPr>
+        <w:t>1</w:t>
       </w:r>
       <w:r>
         <w:rPr>
@@ -172,6 +186,13 @@
     </w:p>
     <w:sdt>
       <w:sdtPr>
+        <w:rPr>
+          <w:rFonts w:ascii="Arial" w:eastAsia="Arial" w:hAnsi="Arial" w:cs="Arial"/>
+          <w:color w:val="auto"/>
+          <w:sz w:val="22"/>
+          <w:szCs w:val="22"/>
+          <w:lang w:val="en"/>
+        </w:rPr>
         <w:id w:val="432708727"/>
         <w:docPartObj>
           <w:docPartGallery w:val="Table of Contents"/>
@@ -180,14 +201,9 @@
       </w:sdtPr>
       <w:sdtEndPr>
         <w:rPr>
-          <w:rFonts w:ascii="Arial" w:eastAsia="Arial" w:hAnsi="Arial" w:cs="Arial"/>
           <w:b/>
           <w:bCs/>
           <w:noProof/>
-          <w:color w:val="auto"/>
-          <w:sz w:val="22"/>
-          <w:szCs w:val="22"/>
-          <w:lang w:val="en"/>
         </w:rPr>
       </w:sdtEndPr>
       <w:sdtContent>
@@ -3694,6 +3710,28 @@
     <w:p>
       <w:pPr>
         <w:numPr>
+          <w:ilvl w:val="1"/>
+          <w:numId w:val="5"/>
+        </w:numPr>
+      </w:pPr>
+      <w:r>
+        <w:t>Once the scenario for the chosen nation is completed, the player can then choose another one to complete. The completed nation will be locked out, and labeled as “finished”.</w:t>
+      </w:r>
+    </w:p>
+    <w:p>
+      <w:pPr>
+        <w:numPr>
+          <w:ilvl w:val="1"/>
+          <w:numId w:val="5"/>
+        </w:numPr>
+      </w:pPr>
+      <w:r>
+        <w:t>Ideally, each nation would be completed in around 10 minutes.</w:t>
+      </w:r>
+    </w:p>
+    <w:p>
+      <w:pPr>
+        <w:numPr>
           <w:ilvl w:val="0"/>
           <w:numId w:val="5"/>
         </w:numPr>
@@ -3721,10 +3759,7 @@
         </w:numPr>
       </w:pPr>
       <w:r>
-        <w:t>In</w:t>
-      </w:r>
-      <w:r>
-        <w:t xml:space="preserve"> this mode, the player learns about historical events from a timeline perspective.</w:t>
+        <w:t>In this mode, the player learns about historical events from a timeline perspective.</w:t>
       </w:r>
     </w:p>
     <w:p>
@@ -3757,6 +3792,7 @@
         </w:numPr>
       </w:pPr>
       <w:r>
+        <w:lastRenderedPageBreak/>
         <w:t xml:space="preserve">When the game enters a </w:t>
       </w:r>
       <w:r>
@@ -3782,7 +3818,6 @@
         </w:numPr>
       </w:pPr>
       <w:r>
-        <w:lastRenderedPageBreak/>
         <w:t>Survive – ensure the population does not drop at a threshold.</w:t>
       </w:r>
     </w:p>
@@ -3847,6 +3882,17 @@
     <w:p>
       <w:pPr>
         <w:numPr>
+          <w:ilvl w:val="1"/>
+          <w:numId w:val="5"/>
+        </w:numPr>
+      </w:pPr>
+      <w:r>
+        <w:t>The colony time can last from 3-5 minutes, depending on the scenario.</w:t>
+      </w:r>
+    </w:p>
+    <w:p>
+      <w:pPr>
+        <w:numPr>
           <w:ilvl w:val="0"/>
           <w:numId w:val="5"/>
         </w:numPr>
@@ -3896,7 +3942,7 @@
         </w:numPr>
       </w:pPr>
       <w:r>
-        <w:t>Once the player hits the ‘begin combat’, the game will then play out an auto battle. This has a fixed duration, or when either side is wiped out.</w:t>
+        <w:t>The troop population is composed of the nation’s own, along with allies from the natives, and mercenaries. The roles are tied to which type of population to pull from. E.g. pikemen/musketeers from Spaniards, spearman/warrior from Aztec tribe, etc.</w:t>
       </w:r>
     </w:p>
     <w:p>
@@ -3907,7 +3953,7 @@
         </w:numPr>
       </w:pPr>
       <w:r>
-        <w:t>The battle is completed after three rounds, or either side has completely lost all troops.</w:t>
+        <w:t>Once the player hits the ‘begin combat’, the game will then play out an auto battle. This has a fixed duration, or when either side is wiped out.</w:t>
       </w:r>
     </w:p>
     <w:p>
@@ -3918,7 +3964,29 @@
         </w:numPr>
       </w:pPr>
       <w:r>
+        <w:t>The battle is completed after three rounds, or either side has completely lost all troops.</w:t>
+      </w:r>
+    </w:p>
+    <w:p>
+      <w:pPr>
+        <w:numPr>
+          <w:ilvl w:val="1"/>
+          <w:numId w:val="5"/>
+        </w:numPr>
+      </w:pPr>
+      <w:r>
         <w:t>Combat scenarios generally explain the technology of Europeans vs. the Natives, along with how each nations conduct warfare. E.g. Spain has more experienced soldiers.</w:t>
+      </w:r>
+    </w:p>
+    <w:p>
+      <w:pPr>
+        <w:numPr>
+          <w:ilvl w:val="1"/>
+          <w:numId w:val="5"/>
+        </w:numPr>
+      </w:pPr>
+      <w:r>
+        <w:t>Ideally, the whole combat will last around 3-5 minutes.</w:t>
       </w:r>
     </w:p>
     <w:p>
@@ -4050,7 +4118,7 @@
           <w:noProof/>
         </w:rPr>
         <w:drawing>
-          <wp:inline distT="0" distB="0" distL="0" distR="0" wp14:anchorId="2DC4941E" wp14:editId="5D31BDB8">
+          <wp:inline distT="0" distB="0" distL="0" distR="0" wp14:anchorId="2DC4941E" wp14:editId="3CF1E144">
             <wp:extent cx="4111960" cy="2302873"/>
             <wp:effectExtent l="0" t="0" r="3175" b="2540"/>
             <wp:docPr id="1725513399" name="Picture 2"/>
@@ -5557,10 +5625,7 @@
         </w:numPr>
       </w:pPr>
       <w:r>
-        <w:t xml:space="preserve">Player uses mouse to drag troop type cards to the battlefield to allocate them. This is grayed out if they don’t have enough troop population. </w:t>
-      </w:r>
-      <w:r>
-        <w:t>Clicking on them can display a modal describing their role in the battlefield.</w:t>
+        <w:t>Player uses mouse to drag troop type cards to the battlefield to allocate them. This is grayed out if they don’t have enough troop population. Clicking on them can display a modal describing their role in the battlefield.</w:t>
       </w:r>
     </w:p>
     <w:p>
@@ -10609,10 +10674,7 @@
         </w:numPr>
       </w:pPr>
       <w:r>
-        <w:t>Overview scenarios help player articulate why certain historical figures did what they did at the time.</w:t>
-      </w:r>
-      <w:r>
-        <w:t xml:space="preserve"> </w:t>
+        <w:t xml:space="preserve">Overview scenarios help player articulate why certain historical figures did what they did at the time. </w:t>
       </w:r>
     </w:p>
     <w:p>
@@ -10856,10 +10918,7 @@
         </w:numPr>
       </w:pPr>
       <w:r>
-        <w:t>Game Engine: Unity 202</w:t>
-      </w:r>
-      <w:r>
-        <w:t>2.3</w:t>
+        <w:t>Game Engine: Unity 2022.3</w:t>
       </w:r>
     </w:p>
     <w:p>

</xml_diff>